<commit_message>
izmenjen izvestaj tako da ima link do repozitorijuma, da moze na osnovu izvestaja da se dodje do koda kada se samo on preda
</commit_message>
<xml_diff>
--- a/Izveštaj.docx
+++ b/Izveštaj.docx
@@ -48,6 +48,54 @@
           <w:lang w:val="sr-Latn-RS"/>
         </w:rPr>
       </w:pPr>
+    </w:p>
+    <w:p>
+      <w:pPr>
+        <w:rPr>
+          <w:rFonts w:ascii="Bahnschrift SemiLight" w:hAnsi="Bahnschrift SemiLight"/>
+          <w:b/>
+          <w:bCs/>
+          <w:sz w:val="32"/>
+          <w:szCs w:val="32"/>
+          <w:lang w:val="sr-Latn-RS"/>
+        </w:rPr>
+      </w:pPr>
+      <w:r>
+        <w:rPr>
+          <w:rFonts w:ascii="Bahnschrift SemiLight" w:hAnsi="Bahnschrift SemiLight"/>
+          <w:b/>
+          <w:bCs/>
+          <w:sz w:val="32"/>
+          <w:szCs w:val="32"/>
+          <w:lang w:val="sr-Latn-RS"/>
+        </w:rPr>
+        <w:t xml:space="preserve">Link do github repozitorijuma gde se nalazi kod aplikacije: </w:t>
+      </w:r>
+      <w:hyperlink r:id="rId6" w:history="1">
+        <w:r>
+          <w:rPr>
+            <w:rStyle w:val="Hyperlink"/>
+            <w:rFonts w:ascii="Bahnschrift SemiLight" w:hAnsi="Bahnschrift SemiLight"/>
+            <w:b/>
+            <w:bCs/>
+            <w:sz w:val="32"/>
+            <w:szCs w:val="32"/>
+            <w:lang w:val="sr-Latn-RS"/>
+          </w:rPr>
+          <w:t>https://github.com/ilijatotev/Atoll</w:t>
+        </w:r>
+      </w:hyperlink>
+      <w:r>
+        <w:rPr>
+          <w:rFonts w:ascii="Bahnschrift SemiLight" w:hAnsi="Bahnschrift SemiLight"/>
+          <w:b/>
+          <w:bCs/>
+          <w:sz w:val="32"/>
+          <w:szCs w:val="32"/>
+          <w:lang w:val="sr-Latn-RS"/>
+        </w:rPr>
+        <w:br/>
+      </w:r>
     </w:p>
     <w:p>
       <w:pPr>
@@ -281,7 +329,25 @@
           <w:szCs w:val="28"/>
           <w:lang w:val="sr-Latn-RS"/>
         </w:rPr>
-        <w:t>CellType.WHITE – belo pilje (beli kružić)</w:t>
+        <w:t>CellType.WHITE – belo p</w:t>
+      </w:r>
+      <w:r>
+        <w:rPr>
+          <w:rFonts w:ascii="Bahnschrift SemiLight" w:hAnsi="Bahnschrift SemiLight"/>
+          <w:sz w:val="28"/>
+          <w:szCs w:val="28"/>
+          <w:lang w:val="sr-Latn-RS"/>
+        </w:rPr>
+        <w:t>o</w:t>
+      </w:r>
+      <w:r>
+        <w:rPr>
+          <w:rFonts w:ascii="Bahnschrift SemiLight" w:hAnsi="Bahnschrift SemiLight"/>
+          <w:sz w:val="28"/>
+          <w:szCs w:val="28"/>
+          <w:lang w:val="sr-Latn-RS"/>
+        </w:rPr>
+        <w:t>lje (beli kružić)</w:t>
       </w:r>
     </w:p>
     <w:p>
@@ -596,14 +662,18 @@
               <w:jc w:val="center"/>
               <w:rPr>
                 <w:rFonts w:ascii="Bahnschrift SemiLight" w:hAnsi="Bahnschrift SemiLight"/>
-                <w:sz w:val="28"/>
-                <w:szCs w:val="28"/>
-                <w:lang w:val="sr-Latn-RS"/>
-              </w:rPr>
-            </w:pPr>
-            <w:r>
-              <w:rPr>
-                <w:rFonts w:ascii="Bahnschrift SemiLight" w:hAnsi="Bahnschrift SemiLight"/>
+                <w:b/>
+                <w:bCs/>
+                <w:sz w:val="28"/>
+                <w:szCs w:val="28"/>
+                <w:lang w:val="sr-Latn-RS"/>
+              </w:rPr>
+            </w:pPr>
+            <w:r>
+              <w:rPr>
+                <w:rFonts w:ascii="Bahnschrift SemiLight" w:hAnsi="Bahnschrift SemiLight"/>
+                <w:b/>
+                <w:bCs/>
                 <w:sz w:val="28"/>
                 <w:szCs w:val="28"/>
                 <w:lang w:val="sr-Latn-RS"/>
@@ -621,14 +691,18 @@
               <w:jc w:val="center"/>
               <w:rPr>
                 <w:rFonts w:ascii="Bahnschrift SemiLight" w:hAnsi="Bahnschrift SemiLight"/>
-                <w:sz w:val="28"/>
-                <w:szCs w:val="28"/>
-                <w:lang w:val="sr-Latn-RS"/>
-              </w:rPr>
-            </w:pPr>
-            <w:r>
-              <w:rPr>
-                <w:rFonts w:ascii="Bahnschrift SemiLight" w:hAnsi="Bahnschrift SemiLight"/>
+                <w:b/>
+                <w:bCs/>
+                <w:sz w:val="28"/>
+                <w:szCs w:val="28"/>
+                <w:lang w:val="sr-Latn-RS"/>
+              </w:rPr>
+            </w:pPr>
+            <w:r>
+              <w:rPr>
+                <w:rFonts w:ascii="Bahnschrift SemiLight" w:hAnsi="Bahnschrift SemiLight"/>
+                <w:b/>
+                <w:bCs/>
                 <w:sz w:val="28"/>
                 <w:szCs w:val="28"/>
                 <w:lang w:val="sr-Latn-RS"/>
@@ -938,7 +1012,25 @@
                 <w:szCs w:val="28"/>
                 <w:lang w:val="sr-Latn-RS"/>
               </w:rPr>
-              <w:t>chechk_click</w:t>
+              <w:t>chec</w:t>
+            </w:r>
+            <w:r>
+              <w:rPr>
+                <w:rFonts w:ascii="Bahnschrift SemiLight" w:hAnsi="Bahnschrift SemiLight"/>
+                <w:sz w:val="28"/>
+                <w:szCs w:val="28"/>
+                <w:lang w:val="sr-Latn-RS"/>
+              </w:rPr>
+              <w:t>k</w:t>
+            </w:r>
+            <w:r>
+              <w:rPr>
+                <w:rFonts w:ascii="Bahnschrift SemiLight" w:hAnsi="Bahnschrift SemiLight"/>
+                <w:sz w:val="28"/>
+                <w:szCs w:val="28"/>
+                <w:lang w:val="sr-Latn-RS"/>
+              </w:rPr>
+              <w:t>_click</w:t>
             </w:r>
           </w:p>
         </w:tc>
@@ -1061,14 +1153,18 @@
               <w:jc w:val="center"/>
               <w:rPr>
                 <w:rFonts w:ascii="Bahnschrift SemiLight" w:hAnsi="Bahnschrift SemiLight"/>
-                <w:sz w:val="28"/>
-                <w:szCs w:val="28"/>
-                <w:lang w:val="sr-Latn-RS"/>
-              </w:rPr>
-            </w:pPr>
-            <w:r>
-              <w:rPr>
-                <w:rFonts w:ascii="Bahnschrift SemiLight" w:hAnsi="Bahnschrift SemiLight"/>
+                <w:b/>
+                <w:bCs/>
+                <w:sz w:val="28"/>
+                <w:szCs w:val="28"/>
+                <w:lang w:val="sr-Latn-RS"/>
+              </w:rPr>
+            </w:pPr>
+            <w:r>
+              <w:rPr>
+                <w:rFonts w:ascii="Bahnschrift SemiLight" w:hAnsi="Bahnschrift SemiLight"/>
+                <w:b/>
+                <w:bCs/>
                 <w:sz w:val="28"/>
                 <w:szCs w:val="28"/>
                 <w:lang w:val="sr-Latn-RS"/>
@@ -1086,14 +1182,18 @@
               <w:jc w:val="center"/>
               <w:rPr>
                 <w:rFonts w:ascii="Bahnschrift SemiLight" w:hAnsi="Bahnschrift SemiLight"/>
-                <w:sz w:val="28"/>
-                <w:szCs w:val="28"/>
-                <w:lang w:val="sr-Latn-RS"/>
-              </w:rPr>
-            </w:pPr>
-            <w:r>
-              <w:rPr>
-                <w:rFonts w:ascii="Bahnschrift SemiLight" w:hAnsi="Bahnschrift SemiLight"/>
+                <w:b/>
+                <w:bCs/>
+                <w:sz w:val="28"/>
+                <w:szCs w:val="28"/>
+                <w:lang w:val="sr-Latn-RS"/>
+              </w:rPr>
+            </w:pPr>
+            <w:r>
+              <w:rPr>
+                <w:rFonts w:ascii="Bahnschrift SemiLight" w:hAnsi="Bahnschrift SemiLight"/>
+                <w:b/>
+                <w:bCs/>
                 <w:sz w:val="28"/>
                 <w:szCs w:val="28"/>
                 <w:lang w:val="sr-Latn-RS"/>
@@ -1238,7 +1338,25 @@
                 <w:szCs w:val="28"/>
                 <w:lang w:val="sr-Latn-RS"/>
               </w:rPr>
-              <w:t>id_clicked</w:t>
+              <w:t>i</w:t>
+            </w:r>
+            <w:r>
+              <w:rPr>
+                <w:rFonts w:ascii="Bahnschrift SemiLight" w:hAnsi="Bahnschrift SemiLight"/>
+                <w:sz w:val="28"/>
+                <w:szCs w:val="28"/>
+                <w:lang w:val="sr-Latn-RS"/>
+              </w:rPr>
+              <w:t>f</w:t>
+            </w:r>
+            <w:r>
+              <w:rPr>
+                <w:rFonts w:ascii="Bahnschrift SemiLight" w:hAnsi="Bahnschrift SemiLight"/>
+                <w:sz w:val="28"/>
+                <w:szCs w:val="28"/>
+                <w:lang w:val="sr-Latn-RS"/>
+              </w:rPr>
+              <w:t>_clicked</w:t>
             </w:r>
           </w:p>
         </w:tc>
@@ -1361,14 +1479,18 @@
               <w:jc w:val="center"/>
               <w:rPr>
                 <w:rFonts w:ascii="Bahnschrift SemiLight" w:hAnsi="Bahnschrift SemiLight"/>
-                <w:sz w:val="28"/>
-                <w:szCs w:val="28"/>
-                <w:lang w:val="sr-Latn-RS"/>
-              </w:rPr>
-            </w:pPr>
-            <w:r>
-              <w:rPr>
-                <w:rFonts w:ascii="Bahnschrift SemiLight" w:hAnsi="Bahnschrift SemiLight"/>
+                <w:b/>
+                <w:bCs/>
+                <w:sz w:val="28"/>
+                <w:szCs w:val="28"/>
+                <w:lang w:val="sr-Latn-RS"/>
+              </w:rPr>
+            </w:pPr>
+            <w:r>
+              <w:rPr>
+                <w:rFonts w:ascii="Bahnschrift SemiLight" w:hAnsi="Bahnschrift SemiLight"/>
+                <w:b/>
+                <w:bCs/>
                 <w:sz w:val="28"/>
                 <w:szCs w:val="28"/>
                 <w:lang w:val="sr-Latn-RS"/>
@@ -1386,14 +1508,18 @@
               <w:jc w:val="center"/>
               <w:rPr>
                 <w:rFonts w:ascii="Bahnschrift SemiLight" w:hAnsi="Bahnschrift SemiLight"/>
-                <w:sz w:val="28"/>
-                <w:szCs w:val="28"/>
-                <w:lang w:val="sr-Latn-RS"/>
-              </w:rPr>
-            </w:pPr>
-            <w:r>
-              <w:rPr>
-                <w:rFonts w:ascii="Bahnschrift SemiLight" w:hAnsi="Bahnschrift SemiLight"/>
+                <w:b/>
+                <w:bCs/>
+                <w:sz w:val="28"/>
+                <w:szCs w:val="28"/>
+                <w:lang w:val="sr-Latn-RS"/>
+              </w:rPr>
+            </w:pPr>
+            <w:r>
+              <w:rPr>
+                <w:rFonts w:ascii="Bahnschrift SemiLight" w:hAnsi="Bahnschrift SemiLight"/>
+                <w:b/>
+                <w:bCs/>
                 <w:sz w:val="28"/>
                 <w:szCs w:val="28"/>
                 <w:lang w:val="sr-Latn-RS"/>
@@ -1508,7 +1634,25 @@
                 <w:szCs w:val="28"/>
                 <w:lang w:val="sr-Latn-RS"/>
               </w:rPr>
-              <w:t>inicijalizuje stanje table (boar_logic)</w:t>
+              <w:t>inicijalizuje stanje table (boar</w:t>
+            </w:r>
+            <w:r>
+              <w:rPr>
+                <w:rFonts w:ascii="Bahnschrift SemiLight" w:hAnsi="Bahnschrift SemiLight"/>
+                <w:sz w:val="28"/>
+                <w:szCs w:val="28"/>
+                <w:lang w:val="sr-Latn-RS"/>
+              </w:rPr>
+              <w:t>d</w:t>
+            </w:r>
+            <w:r>
+              <w:rPr>
+                <w:rFonts w:ascii="Bahnschrift SemiLight" w:hAnsi="Bahnschrift SemiLight"/>
+                <w:sz w:val="28"/>
+                <w:szCs w:val="28"/>
+                <w:lang w:val="sr-Latn-RS"/>
+              </w:rPr>
+              <w:t>_logic)</w:t>
             </w:r>
           </w:p>
         </w:tc>
@@ -2623,6 +2767,29 @@
       </w:tblBorders>
     </w:tblPr>
   </w:style>
+  <w:style w:type="character" w:styleId="Hyperlink">
+    <w:name w:val="Hyperlink"/>
+    <w:basedOn w:val="DefaultParagraphFont"/>
+    <w:uiPriority w:val="99"/>
+    <w:unhideWhenUsed/>
+    <w:rsid w:val="00800F14"/>
+    <w:rPr>
+      <w:color w:val="0563C1" w:themeColor="hyperlink"/>
+      <w:u w:val="single"/>
+    </w:rPr>
+  </w:style>
+  <w:style w:type="character" w:styleId="UnresolvedMention">
+    <w:name w:val="Unresolved Mention"/>
+    <w:basedOn w:val="DefaultParagraphFont"/>
+    <w:uiPriority w:val="99"/>
+    <w:semiHidden/>
+    <w:unhideWhenUsed/>
+    <w:rsid w:val="00800F14"/>
+    <w:rPr>
+      <w:color w:val="605E5C"/>
+      <w:shd w:val="clear" w:color="auto" w:fill="E1DFDD"/>
+    </w:rPr>
+  </w:style>
 </w:styles>
 </file>
 

</xml_diff>